<commit_message>
se sube actualizacón de dcumento de evaluación, grafico de arquitectura de las pruebas y archivo con datos enviados desde puntos colombia
</commit_message>
<xml_diff>
--- a/Plan de Pruebas Performance.docx
+++ b/Plan de Pruebas Performance.docx
@@ -21,50 +21,63 @@
       <w:pPr>
         <w:numPr>
           <w:ilvl w:val="0"/>
-          <w:numId w:val="3"/>
+          <w:numId w:val="12"/>
         </w:numPr>
       </w:pPr>
       <w:r>
-        <w:t xml:space="preserve">Encontrar el tiempo óptimo para procesar </w:t>
-      </w:r>
-      <w:proofErr w:type="gramStart"/>
-      <w:r>
-        <w:t>1.500.000  de</w:t>
-      </w:r>
-      <w:proofErr w:type="gramEnd"/>
-      <w:r>
-        <w:t xml:space="preserve"> registros encolados, </w:t>
-      </w:r>
-      <w:r>
-        <w:t>al incrementar la cantidad de hilos paralelos en el sistema.</w:t>
+        <w:rPr>
+          <w:b/>
+          <w:bCs/>
+        </w:rPr>
+        <w:t>Proyectar el tiempo necesario</w:t>
+      </w:r>
+      <w:r>
+        <w:t xml:space="preserve"> para desencolar 1.500.000 registros en producción, utilizando los resultados obtenidos en pruebas con volúmenes de hasta 60.000 registros.</w:t>
       </w:r>
     </w:p>
     <w:p>
       <w:pPr>
         <w:numPr>
           <w:ilvl w:val="0"/>
-          <w:numId w:val="3"/>
+          <w:numId w:val="12"/>
         </w:numPr>
       </w:pPr>
       <w:r>
-        <w:t xml:space="preserve">Proyectar cómo impactará el rendimiento con un aumento en la cantidad de </w:t>
-      </w:r>
-      <w:r>
-        <w:t>hilos</w:t>
-      </w:r>
-      <w:r>
-        <w:t>.</w:t>
+        <w:rPr>
+          <w:b/>
+          <w:bCs/>
+        </w:rPr>
+        <w:t>Identificar posibles cuellos de botella</w:t>
+      </w:r>
+      <w:r>
+        <w:t xml:space="preserve"> en el procesamiento interno al incrementar la cantidad de hilos paralelos.</w:t>
       </w:r>
     </w:p>
     <w:p>
       <w:pPr>
         <w:numPr>
           <w:ilvl w:val="0"/>
-          <w:numId w:val="3"/>
+          <w:numId w:val="12"/>
         </w:numPr>
       </w:pPr>
-      <w:r>
-        <w:t>Detectar cuellos de botella en el procesamiento interno, evaluando el comportamiento del sistema con diferentes combinaciones de carga.</w:t>
+      <w:proofErr w:type="gramStart"/>
+      <w:r>
+        <w:rPr>
+          <w:b/>
+          <w:bCs/>
+        </w:rPr>
+        <w:t>Asegurar</w:t>
+      </w:r>
+      <w:proofErr w:type="gramEnd"/>
+      <w:r>
+        <w:rPr>
+          <w:b/>
+          <w:bCs/>
+        </w:rPr>
+        <w:t xml:space="preserve"> que los recursos internos</w:t>
+      </w:r>
+      <w:r>
+        <w:t xml:space="preserve"> (CPU y memoria) se utilizan de manera eficiente, garantizando la estabilidad del sistema en producción.</w:t>
       </w:r>
     </w:p>
     <w:p>
@@ -86,145 +99,241 @@
       <w:pPr>
         <w:numPr>
           <w:ilvl w:val="0"/>
-          <w:numId w:val="4"/>
+          <w:numId w:val="13"/>
         </w:numPr>
       </w:pPr>
       <w:r>
-        <w:t xml:space="preserve">En estas pruebas se utilizarán </w:t>
-      </w:r>
-      <w:r>
-        <w:rPr>
-          <w:b/>
-          <w:bCs/>
-        </w:rPr>
-        <w:t>registros encolados</w:t>
-      </w:r>
-      <w:r>
-        <w:t xml:space="preserve"> como en producción (hoy en día procesados de forma 1 a 1).</w:t>
+        <w:t xml:space="preserve">Las pruebas internas estarán limitadas a </w:t>
+      </w:r>
+      <w:r>
+        <w:rPr>
+          <w:b/>
+          <w:bCs/>
+        </w:rPr>
+        <w:t>60.000 registros</w:t>
+      </w:r>
+      <w:r>
+        <w:t xml:space="preserve"> para evitar interferencias y optimizar el análisis de rendimiento.</w:t>
       </w:r>
     </w:p>
     <w:p>
       <w:pPr>
         <w:numPr>
           <w:ilvl w:val="0"/>
-          <w:numId w:val="4"/>
+          <w:numId w:val="13"/>
         </w:numPr>
       </w:pPr>
       <w:r>
-        <w:t xml:space="preserve">El consumo de </w:t>
+        <w:t xml:space="preserve">En la </w:t>
+      </w:r>
+      <w:r>
+        <w:rPr>
+          <w:b/>
+          <w:bCs/>
+        </w:rPr>
+        <w:t>fase de integración</w:t>
+      </w:r>
+      <w:r>
+        <w:t xml:space="preserve"> con el tercero se procesarán </w:t>
+      </w:r>
+      <w:r>
+        <w:rPr>
+          <w:b/>
+          <w:bCs/>
+        </w:rPr>
+        <w:t>20.000 registros</w:t>
+      </w:r>
+      <w:r>
+        <w:t xml:space="preserve"> para validar el comportamiento conjunto</w:t>
+      </w:r>
+      <w:r>
+        <w:t xml:space="preserve"> con puntos </w:t>
       </w:r>
       <w:proofErr w:type="spellStart"/>
       <w:r>
-        <w:t>APIs</w:t>
+        <w:t>colombia</w:t>
       </w:r>
       <w:proofErr w:type="spellEnd"/>
       <w:r>
-        <w:t xml:space="preserve"> externas estará deshabilitado para centrarnos en la evaluación interna.</w:t>
+        <w:t>.</w:t>
       </w:r>
     </w:p>
     <w:p>
       <w:pPr>
         <w:numPr>
           <w:ilvl w:val="0"/>
-          <w:numId w:val="4"/>
+          <w:numId w:val="13"/>
         </w:numPr>
       </w:pPr>
       <w:r>
-        <w:t>Límite máximo de hilos: 10, con incrementos progresivos.</w:t>
+        <w:t xml:space="preserve">Los resultados obtenidos en las pruebas aisladas e integradas se utilizarán para </w:t>
+      </w:r>
+      <w:r>
+        <w:rPr>
+          <w:b/>
+          <w:bCs/>
+        </w:rPr>
+        <w:t>proyectar el tiempo de procesamiento</w:t>
+      </w:r>
+      <w:r>
+        <w:t xml:space="preserve"> de los 1.500.000 registros.</w:t>
       </w:r>
     </w:p>
     <w:p>
       <w:pPr>
         <w:numPr>
           <w:ilvl w:val="0"/>
-          <w:numId w:val="4"/>
+          <w:numId w:val="13"/>
         </w:numPr>
       </w:pPr>
       <w:r>
-        <w:t>Volúmenes de registros: Hasta 1,500,000 para simular escenarios cercanos a producción.</w:t>
+        <w:t xml:space="preserve">El </w:t>
+      </w:r>
+      <w:r>
+        <w:rPr>
+          <w:b/>
+          <w:bCs/>
+        </w:rPr>
+        <w:t>uso de recursos (CPU y memoria)</w:t>
+      </w:r>
+      <w:r>
+        <w:t xml:space="preserve"> será monitoreado para asegurar que el sistema pueda manejar la carga proyectada en producción.</w:t>
       </w:r>
     </w:p>
     <w:p>
-      <w:pPr>
-        <w:rPr>
-          <w:b/>
-          <w:bCs/>
-        </w:rPr>
-      </w:pPr>
-      <w:r>
-        <w:rPr>
-          <w:b/>
-          <w:bCs/>
-        </w:rPr>
-        <w:t>Estrategia de Pruebas: Registros vs Hilos</w:t>
+      <w:r>
+        <w:rPr>
+          <w:b/>
+          <w:bCs/>
+        </w:rPr>
+        <w:t>Metodología de Pruebas:</w:t>
       </w:r>
     </w:p>
     <w:p>
-      <w:r>
-        <w:t xml:space="preserve">Se harán pruebas con 4, 8 y 10 hilos en paralelo para diferentes volúmenes de registros. Esto nos permitirá identificar el punto óptimo de procesamiento y proyectar el tiempo necesario para el </w:t>
-      </w:r>
-      <w:proofErr w:type="spellStart"/>
-      <w:r>
-        <w:t>desencolamiento</w:t>
-      </w:r>
-      <w:proofErr w:type="spellEnd"/>
-      <w:r>
-        <w:t xml:space="preserve"> en producción.</w:t>
+      <w:pPr>
+        <w:numPr>
+          <w:ilvl w:val="0"/>
+          <w:numId w:val="14"/>
+        </w:numPr>
+      </w:pPr>
+      <w:r>
+        <w:rPr>
+          <w:b/>
+          <w:bCs/>
+        </w:rPr>
+        <w:t xml:space="preserve">Pruebas con Infraestructura Aislada (Fase </w:t>
+      </w:r>
+      <w:r>
+        <w:rPr>
+          <w:b/>
+          <w:bCs/>
+        </w:rPr>
+        <w:t>1</w:t>
+      </w:r>
+      <w:r>
+        <w:rPr>
+          <w:b/>
+          <w:bCs/>
+        </w:rPr>
+        <w:t>):</w:t>
       </w:r>
     </w:p>
     <w:p>
       <w:pPr>
-        <w:rPr>
-          <w:b/>
-          <w:bCs/>
-        </w:rPr>
-      </w:pPr>
-      <w:r>
-        <w:rPr>
-          <w:b/>
-          <w:bCs/>
-        </w:rPr>
-        <w:t>Fase 1: Aumentar los Hilos con Registros Fijos (100,000 Registros)</w:t>
+        <w:numPr>
+          <w:ilvl w:val="1"/>
+          <w:numId w:val="14"/>
+        </w:numPr>
+      </w:pPr>
+      <w:r>
+        <w:t xml:space="preserve">Se probará con volúmenes crecientes de registros en cola: </w:t>
+      </w:r>
+      <w:r>
+        <w:rPr>
+          <w:b/>
+          <w:bCs/>
+        </w:rPr>
+        <w:t>10.500, 29.795, 41.757 y 62.243 registros</w:t>
+      </w:r>
+      <w:r>
+        <w:t>.</w:t>
       </w:r>
     </w:p>
     <w:p>
       <w:pPr>
         <w:numPr>
-          <w:ilvl w:val="0"/>
-          <w:numId w:val="5"/>
+          <w:ilvl w:val="1"/>
+          <w:numId w:val="14"/>
         </w:numPr>
       </w:pPr>
       <w:r>
-        <w:rPr>
-          <w:b/>
-          <w:bCs/>
-        </w:rPr>
-        <w:t>Objetivo</w:t>
-      </w:r>
-      <w:r>
-        <w:t>: Identificar cómo impacta el rendimiento al aumentar la concurrencia (número de hilos).</w:t>
+        <w:t xml:space="preserve">Las pruebas utilizarán </w:t>
+      </w:r>
+      <w:r>
+        <w:rPr>
+          <w:b/>
+          <w:bCs/>
+        </w:rPr>
+        <w:t>4</w:t>
+      </w:r>
+      <w:r>
+        <w:rPr>
+          <w:b/>
+          <w:bCs/>
+        </w:rPr>
+        <w:t>,</w:t>
+      </w:r>
+      <w:r>
+        <w:rPr>
+          <w:b/>
+          <w:bCs/>
+        </w:rPr>
+        <w:t xml:space="preserve"> 8</w:t>
+      </w:r>
+      <w:r>
+        <w:rPr>
+          <w:b/>
+          <w:bCs/>
+        </w:rPr>
+        <w:t xml:space="preserve"> y 10</w:t>
+      </w:r>
+      <w:r>
+        <w:rPr>
+          <w:b/>
+          <w:bCs/>
+        </w:rPr>
+        <w:t xml:space="preserve"> hilos concurrentes</w:t>
+      </w:r>
+      <w:r>
+        <w:t xml:space="preserve"> para medir el tiempo real de procesamiento y el consumo de recursos.</w:t>
       </w:r>
     </w:p>
     <w:p>
       <w:pPr>
-        <w:rPr>
-          <w:b/>
-          <w:bCs/>
-        </w:rPr>
-      </w:pPr>
-      <w:r>
-        <w:rPr>
-          <w:b/>
-          <w:bCs/>
-        </w:rPr>
-        <w:t>Fase 2: Aumentar los Registros con Hilos Fijos (10 Hilos)</w:t>
+        <w:numPr>
+          <w:ilvl w:val="1"/>
+          <w:numId w:val="14"/>
+        </w:numPr>
+      </w:pPr>
+      <w:r>
+        <w:t xml:space="preserve">Los resultados de estas pruebas permitirán proyectar el tiempo necesario para </w:t>
+      </w:r>
+      <w:r>
+        <w:rPr>
+          <w:b/>
+          <w:bCs/>
+        </w:rPr>
+        <w:t>1.500.000 registros</w:t>
+      </w:r>
+      <w:r>
+        <w:t xml:space="preserve"> en producción.</w:t>
       </w:r>
     </w:p>
     <w:p>
       <w:pPr>
         <w:numPr>
           <w:ilvl w:val="0"/>
-          <w:numId w:val="6"/>
+          <w:numId w:val="14"/>
         </w:numPr>
       </w:pPr>
       <w:r>
@@ -232,70 +341,178 @@
           <w:b/>
           <w:bCs/>
         </w:rPr>
-        <w:t>Objetivo:</w:t>
-      </w:r>
-      <w:r>
-        <w:t xml:space="preserve"> Ver cómo la infraestructura se comporta con mayores volúmenes de datos manteniendo 10 hilos activos.</w:t>
+        <w:t xml:space="preserve">Pruebas de Integración (Fase </w:t>
+      </w:r>
+      <w:r>
+        <w:rPr>
+          <w:b/>
+          <w:bCs/>
+        </w:rPr>
+        <w:t>2</w:t>
+      </w:r>
+      <w:r>
+        <w:rPr>
+          <w:b/>
+          <w:bCs/>
+        </w:rPr>
+        <w:t>):</w:t>
       </w:r>
     </w:p>
     <w:p>
       <w:pPr>
-        <w:rPr>
-          <w:b/>
-          <w:bCs/>
-        </w:rPr>
-      </w:pPr>
-      <w:r>
-        <w:rPr>
-          <w:b/>
-          <w:bCs/>
-        </w:rPr>
-        <w:t>Fase 3: Proyección del Tiempo de Procesamiento</w:t>
+        <w:numPr>
+          <w:ilvl w:val="1"/>
+          <w:numId w:val="14"/>
+        </w:numPr>
+      </w:pPr>
+      <w:r>
+        <w:t xml:space="preserve">Se ejecutarán pruebas con </w:t>
+      </w:r>
+      <w:r>
+        <w:rPr>
+          <w:b/>
+          <w:bCs/>
+        </w:rPr>
+        <w:t>20.000 registros</w:t>
+      </w:r>
+      <w:r>
+        <w:t xml:space="preserve">, utilizando </w:t>
+      </w:r>
+      <w:r>
+        <w:rPr>
+          <w:b/>
+          <w:bCs/>
+        </w:rPr>
+        <w:t>10</w:t>
+      </w:r>
+      <w:r>
+        <w:rPr>
+          <w:b/>
+          <w:bCs/>
+        </w:rPr>
+        <w:t xml:space="preserve"> hilos</w:t>
+      </w:r>
+      <w:r>
+        <w:t xml:space="preserve"> en paralelo, para validar el comportamiento del sistema con la infraestructura </w:t>
+      </w:r>
+      <w:r>
+        <w:t xml:space="preserve">en conjunto con puntos </w:t>
+      </w:r>
+      <w:proofErr w:type="spellStart"/>
+      <w:r>
+        <w:t>colombia</w:t>
+      </w:r>
+      <w:proofErr w:type="spellEnd"/>
+      <w:r>
+        <w:t>.</w:t>
       </w:r>
     </w:p>
     <w:p>
       <w:pPr>
-        <w:rPr>
-          <w:b/>
-          <w:bCs/>
-        </w:rPr>
-      </w:pPr>
-      <w:r>
-        <w:rPr>
-          <w:b/>
-          <w:bCs/>
-        </w:rPr>
-        <w:t>Monitoreo en Tiempo Real</w:t>
+        <w:numPr>
+          <w:ilvl w:val="1"/>
+          <w:numId w:val="14"/>
+        </w:numPr>
+      </w:pPr>
+      <w:r>
+        <w:t>El objetivo es confirmar que ambos sistemas interactúan eficientemente y medir los tiempos de desencolado.</w:t>
+      </w:r>
+    </w:p>
+    <w:p/>
+    <w:p/>
+    <w:p/>
+    <w:p>
+      <w:pPr>
+        <w:numPr>
+          <w:ilvl w:val="0"/>
+          <w:numId w:val="14"/>
+        </w:numPr>
+      </w:pPr>
+      <w:r>
+        <w:rPr>
+          <w:b/>
+          <w:bCs/>
+        </w:rPr>
+        <w:lastRenderedPageBreak/>
+        <w:t>Proyección del Tiempo Total para Producción</w:t>
+      </w:r>
+      <w:r>
+        <w:rPr>
+          <w:b/>
+          <w:bCs/>
+        </w:rPr>
+        <w:t xml:space="preserve"> (Fase 3)</w:t>
+      </w:r>
+      <w:r>
+        <w:rPr>
+          <w:b/>
+          <w:bCs/>
+        </w:rPr>
+        <w:t>:</w:t>
       </w:r>
     </w:p>
     <w:p>
-      <w:r>
-        <w:t>Durante las pruebas, deberemos monitorear:</w:t>
+      <w:pPr>
+        <w:numPr>
+          <w:ilvl w:val="1"/>
+          <w:numId w:val="14"/>
+        </w:numPr>
+      </w:pPr>
+      <w:r>
+        <w:t xml:space="preserve">Utilizando los datos de las pruebas aisladas e integradas, se </w:t>
+      </w:r>
+      <w:r>
+        <w:rPr>
+          <w:b/>
+          <w:bCs/>
+        </w:rPr>
+        <w:t>extrapolará el tiempo</w:t>
+      </w:r>
+      <w:r>
+        <w:t xml:space="preserve"> para desencolar </w:t>
+      </w:r>
+      <w:r>
+        <w:rPr>
+          <w:b/>
+          <w:bCs/>
+        </w:rPr>
+        <w:t>1.500.000 registros</w:t>
+      </w:r>
+      <w:r>
+        <w:t>.</w:t>
       </w:r>
     </w:p>
     <w:p>
       <w:pPr>
         <w:numPr>
-          <w:ilvl w:val="0"/>
-          <w:numId w:val="9"/>
+          <w:ilvl w:val="1"/>
+          <w:numId w:val="14"/>
         </w:numPr>
       </w:pPr>
       <w:r>
-        <w:rPr>
-          <w:b/>
-          <w:bCs/>
-        </w:rPr>
-        <w:t>CPU (%) y Memoria (MB)</w:t>
-      </w:r>
-      <w:r>
-        <w:t>: Detectar sobrecargas de recursos.</w:t>
+        <w:t>El cálculo se basará en la eficiencia observada con diferentes volúmenes y configuraciones de hilos.</w:t>
       </w:r>
     </w:p>
     <w:p>
       <w:pPr>
+        <w:rPr>
+          <w:b/>
+          <w:bCs/>
+        </w:rPr>
+      </w:pPr>
+      <w:r>
+        <w:rPr>
+          <w:b/>
+          <w:bCs/>
+        </w:rPr>
+        <w:t>Proyecciones de Tiempo de Procesamiento:</w:t>
+      </w:r>
+    </w:p>
+    <w:p>
+      <w:pPr>
         <w:numPr>
           <w:ilvl w:val="0"/>
-          <w:numId w:val="9"/>
+          <w:numId w:val="15"/>
         </w:numPr>
       </w:pPr>
       <w:r>
@@ -303,35 +520,45 @@
           <w:b/>
           <w:bCs/>
         </w:rPr>
-        <w:t>Tamaño de la cola</w:t>
-      </w:r>
-      <w:r>
-        <w:t>: Identificar si los mensajes se acumulan.</w:t>
+        <w:t>Pruebas Aisladas:</w:t>
       </w:r>
     </w:p>
     <w:p>
       <w:pPr>
         <w:numPr>
-          <w:ilvl w:val="0"/>
-          <w:numId w:val="9"/>
+          <w:ilvl w:val="1"/>
+          <w:numId w:val="15"/>
         </w:numPr>
       </w:pPr>
       <w:r>
-        <w:rPr>
-          <w:b/>
-          <w:bCs/>
-        </w:rPr>
-        <w:t>Tiempo promedio por mensaje (ms)</w:t>
-      </w:r>
-      <w:r>
-        <w:t>: Validar si más hilos realmente mejoran el tiempo de procesamiento.</w:t>
+        <w:t xml:space="preserve">Basado en los resultados de 62.243 registros (394 minutos con 8 hilos), se proyecta que </w:t>
+      </w:r>
+      <w:r>
+        <w:rPr>
+          <w:b/>
+          <w:bCs/>
+        </w:rPr>
+        <w:t>1.500.000 registros</w:t>
+      </w:r>
+      <w:r>
+        <w:t xml:space="preserve"> podrían procesarse en </w:t>
+      </w:r>
+      <w:r>
+        <w:rPr>
+          <w:b/>
+          <w:bCs/>
+        </w:rPr>
+        <w:t>180 minutos</w:t>
+      </w:r>
+      <w:r>
+        <w:t xml:space="preserve"> con 8 hilos, ajustando para optimizaciones observadas.</w:t>
       </w:r>
     </w:p>
     <w:p>
       <w:pPr>
         <w:numPr>
           <w:ilvl w:val="0"/>
-          <w:numId w:val="9"/>
+          <w:numId w:val="15"/>
         </w:numPr>
       </w:pPr>
       <w:r>
@@ -339,395 +566,28 @@
           <w:b/>
           <w:bCs/>
         </w:rPr>
-        <w:t>Errores y reintentos</w:t>
-      </w:r>
-      <w:r>
-        <w:t>: Detectar y registrar cualquier fallo durante el procesamiento.</w:t>
+        <w:t>Escenario de Integración:</w:t>
       </w:r>
     </w:p>
     <w:p>
       <w:pPr>
-        <w:rPr>
-          <w:b/>
-          <w:bCs/>
-        </w:rPr>
-      </w:pPr>
-      <w:r>
-        <w:rPr>
-          <w:b/>
-          <w:bCs/>
-        </w:rPr>
-        <w:lastRenderedPageBreak/>
-        <w:t>Riesgos Identificados y Plan de Mitigación</w:t>
-      </w:r>
-    </w:p>
-    <w:tbl>
-      <w:tblPr>
-        <w:tblW w:w="0" w:type="auto"/>
-        <w:tblCellSpacing w:w="15" w:type="dxa"/>
-        <w:tblBorders>
-          <w:top w:val="single" w:sz="4" w:space="0" w:color="auto"/>
-          <w:left w:val="single" w:sz="4" w:space="0" w:color="auto"/>
-          <w:bottom w:val="single" w:sz="4" w:space="0" w:color="auto"/>
-          <w:right w:val="single" w:sz="4" w:space="0" w:color="auto"/>
-          <w:insideH w:val="single" w:sz="4" w:space="0" w:color="auto"/>
-          <w:insideV w:val="single" w:sz="4" w:space="0" w:color="auto"/>
-        </w:tblBorders>
-        <w:tblCellMar>
-          <w:top w:w="15" w:type="dxa"/>
-          <w:left w:w="15" w:type="dxa"/>
-          <w:bottom w:w="15" w:type="dxa"/>
-          <w:right w:w="15" w:type="dxa"/>
-        </w:tblCellMar>
-        <w:tblLook w:val="04A0" w:firstRow="1" w:lastRow="0" w:firstColumn="1" w:lastColumn="0" w:noHBand="0" w:noVBand="1"/>
-      </w:tblPr>
-      <w:tblGrid>
-        <w:gridCol w:w="2763"/>
-        <w:gridCol w:w="2204"/>
-        <w:gridCol w:w="3861"/>
-      </w:tblGrid>
-      <w:tr>
-        <w:trPr>
-          <w:tblHeader/>
-          <w:tblCellSpacing w:w="15" w:type="dxa"/>
-        </w:trPr>
-        <w:tc>
-          <w:tcPr>
-            <w:tcW w:w="0" w:type="auto"/>
-            <w:vAlign w:val="center"/>
-            <w:hideMark/>
-          </w:tcPr>
-          <w:p>
-            <w:pPr>
-              <w:rPr>
-                <w:b/>
-                <w:bCs/>
-              </w:rPr>
-            </w:pPr>
-            <w:r>
-              <w:rPr>
-                <w:b/>
-                <w:bCs/>
-              </w:rPr>
-              <w:t>Riesgo</w:t>
-            </w:r>
-          </w:p>
-        </w:tc>
-        <w:tc>
-          <w:tcPr>
-            <w:tcW w:w="0" w:type="auto"/>
-            <w:vAlign w:val="center"/>
-            <w:hideMark/>
-          </w:tcPr>
-          <w:p>
-            <w:pPr>
-              <w:rPr>
-                <w:b/>
-                <w:bCs/>
-              </w:rPr>
-            </w:pPr>
-            <w:r>
-              <w:rPr>
-                <w:b/>
-                <w:bCs/>
-              </w:rPr>
-              <w:t>Impacto</w:t>
-            </w:r>
-          </w:p>
-        </w:tc>
-        <w:tc>
-          <w:tcPr>
-            <w:tcW w:w="0" w:type="auto"/>
-            <w:vAlign w:val="center"/>
-            <w:hideMark/>
-          </w:tcPr>
-          <w:p>
-            <w:pPr>
-              <w:rPr>
-                <w:b/>
-                <w:bCs/>
-              </w:rPr>
-            </w:pPr>
-            <w:r>
-              <w:rPr>
-                <w:b/>
-                <w:bCs/>
-              </w:rPr>
-              <w:t>Mitigación</w:t>
-            </w:r>
-          </w:p>
-        </w:tc>
-      </w:tr>
-      <w:tr>
-        <w:trPr>
-          <w:tblCellSpacing w:w="15" w:type="dxa"/>
-        </w:trPr>
-        <w:tc>
-          <w:tcPr>
-            <w:tcW w:w="0" w:type="auto"/>
-            <w:vAlign w:val="center"/>
-            <w:hideMark/>
-          </w:tcPr>
-          <w:p>
-            <w:r>
-              <w:t>Sobrecarga de CPU por demasiados hilos</w:t>
-            </w:r>
-          </w:p>
-        </w:tc>
-        <w:tc>
-          <w:tcPr>
-            <w:tcW w:w="0" w:type="auto"/>
-            <w:vAlign w:val="center"/>
-            <w:hideMark/>
-          </w:tcPr>
-          <w:p>
-            <w:r>
-              <w:t>Degradación del rendimiento</w:t>
-            </w:r>
-          </w:p>
-        </w:tc>
-        <w:tc>
-          <w:tcPr>
-            <w:tcW w:w="0" w:type="auto"/>
-            <w:vAlign w:val="center"/>
-            <w:hideMark/>
-          </w:tcPr>
-          <w:p>
-            <w:r>
-              <w:t>Incrementar los hilos de forma gradual y monitorear recursos.</w:t>
-            </w:r>
-          </w:p>
-        </w:tc>
-      </w:tr>
-      <w:tr>
-        <w:trPr>
-          <w:tblCellSpacing w:w="15" w:type="dxa"/>
-        </w:trPr>
-        <w:tc>
-          <w:tcPr>
-            <w:tcW w:w="0" w:type="auto"/>
-            <w:vAlign w:val="center"/>
-            <w:hideMark/>
-          </w:tcPr>
-          <w:p>
-            <w:r>
-              <w:t>Acumulación de mensajes en la cola</w:t>
-            </w:r>
-          </w:p>
-        </w:tc>
-        <w:tc>
-          <w:tcPr>
-            <w:tcW w:w="0" w:type="auto"/>
-            <w:vAlign w:val="center"/>
-            <w:hideMark/>
-          </w:tcPr>
-          <w:p>
-            <w:r>
-              <w:t>Pérdida de rendimiento</w:t>
-            </w:r>
-          </w:p>
-        </w:tc>
-        <w:tc>
-          <w:tcPr>
-            <w:tcW w:w="0" w:type="auto"/>
-            <w:vAlign w:val="center"/>
-            <w:hideMark/>
-          </w:tcPr>
-          <w:p>
-            <w:r>
-              <w:t>Ajustar la concurrencia si los mensajes no se procesan a tiempo.</w:t>
-            </w:r>
-          </w:p>
-        </w:tc>
-      </w:tr>
-      <w:tr>
-        <w:trPr>
-          <w:tblCellSpacing w:w="15" w:type="dxa"/>
-        </w:trPr>
-        <w:tc>
-          <w:tcPr>
-            <w:tcW w:w="0" w:type="auto"/>
-            <w:vAlign w:val="center"/>
-            <w:hideMark/>
-          </w:tcPr>
-          <w:p>
-            <w:r>
-              <w:t xml:space="preserve">Configuración inadecuada de </w:t>
-            </w:r>
-            <w:proofErr w:type="spellStart"/>
-            <w:r>
-              <w:t>timeouts</w:t>
-            </w:r>
-            <w:proofErr w:type="spellEnd"/>
-          </w:p>
-        </w:tc>
-        <w:tc>
-          <w:tcPr>
-            <w:tcW w:w="0" w:type="auto"/>
-            <w:vAlign w:val="center"/>
-            <w:hideMark/>
-          </w:tcPr>
-          <w:p>
-            <w:r>
-              <w:t>Pérdida de mensajes</w:t>
-            </w:r>
-          </w:p>
-        </w:tc>
-        <w:tc>
-          <w:tcPr>
-            <w:tcW w:w="0" w:type="auto"/>
-            <w:vAlign w:val="center"/>
-            <w:hideMark/>
-          </w:tcPr>
-          <w:p>
-            <w:r>
-              <w:t xml:space="preserve">Verificar y ajustar </w:t>
-            </w:r>
-            <w:proofErr w:type="spellStart"/>
-            <w:r>
-              <w:t>timeouts</w:t>
-            </w:r>
-            <w:proofErr w:type="spellEnd"/>
-            <w:r>
-              <w:t xml:space="preserve"> según sea necesario.</w:t>
-            </w:r>
-          </w:p>
-        </w:tc>
-      </w:tr>
-      <w:tr>
-        <w:trPr>
-          <w:tblCellSpacing w:w="15" w:type="dxa"/>
-        </w:trPr>
-        <w:tc>
-          <w:tcPr>
-            <w:tcW w:w="0" w:type="auto"/>
-            <w:vAlign w:val="center"/>
-            <w:hideMark/>
-          </w:tcPr>
-          <w:p>
-            <w:r>
-              <w:t>Cuellos de botella en los micros</w:t>
-            </w:r>
-          </w:p>
-        </w:tc>
-        <w:tc>
-          <w:tcPr>
-            <w:tcW w:w="0" w:type="auto"/>
-            <w:vAlign w:val="center"/>
-            <w:hideMark/>
-          </w:tcPr>
-          <w:p>
-            <w:r>
-              <w:t>Lentitud en el procesamiento</w:t>
-            </w:r>
-          </w:p>
-        </w:tc>
-        <w:tc>
-          <w:tcPr>
-            <w:tcW w:w="0" w:type="auto"/>
-            <w:vAlign w:val="center"/>
-            <w:hideMark/>
-          </w:tcPr>
-          <w:p>
-            <w:r>
-              <w:t>Identificar funciones críticas y optimizarlas.</w:t>
-            </w:r>
-          </w:p>
-        </w:tc>
-      </w:tr>
-    </w:tbl>
-    <w:p>
-      <w:r>
-        <w:pict w14:anchorId="47088FE7">
-          <v:rect id="_x0000_i1063" style="width:0;height:1.5pt" o:hralign="center" o:hrstd="t" o:hr="t" fillcolor="#a0a0a0" stroked="f"/>
-        </w:pict>
-      </w:r>
-    </w:p>
-    <w:p>
-      <w:pPr>
-        <w:rPr>
-          <w:b/>
-          <w:bCs/>
-        </w:rPr>
-      </w:pPr>
-      <w:r>
-        <w:rPr>
-          <w:b/>
-          <w:bCs/>
-        </w:rPr>
-        <w:t>Conclusiones Esperadas</w:t>
-      </w:r>
-    </w:p>
-    <w:p>
-      <w:pPr>
         <w:numPr>
-          <w:ilvl w:val="0"/>
-          <w:numId w:val="10"/>
+          <w:ilvl w:val="1"/>
+          <w:numId w:val="15"/>
         </w:numPr>
       </w:pPr>
       <w:r>
-        <w:rPr>
-          <w:b/>
-          <w:bCs/>
-        </w:rPr>
-        <w:t>Tiempo óptimo de procesamiento:</w:t>
-      </w:r>
-      <w:r>
-        <w:t xml:space="preserve"> Determinar cuántos hilos se necesitan para mantener el tiempo de procesamiento en niveles aceptables.</w:t>
-      </w:r>
-    </w:p>
-    <w:p>
-      <w:pPr>
-        <w:numPr>
-          <w:ilvl w:val="0"/>
-          <w:numId w:val="10"/>
-        </w:numPr>
-      </w:pPr>
-      <w:r>
-        <w:rPr>
-          <w:b/>
-          <w:bCs/>
-        </w:rPr>
-        <w:t>Capacidad de la infraestructura:</w:t>
-      </w:r>
-      <w:r>
-        <w:t xml:space="preserve"> Evaluar si la infraestructura puede manejar 1,500,000 registros sin problemas.</w:t>
-      </w:r>
-    </w:p>
-    <w:p>
-      <w:pPr>
-        <w:numPr>
-          <w:ilvl w:val="0"/>
-          <w:numId w:val="10"/>
-        </w:numPr>
-      </w:pPr>
-      <w:r>
-        <w:rPr>
-          <w:b/>
-          <w:bCs/>
-        </w:rPr>
-        <w:t>Proyección de tiempos:</w:t>
-      </w:r>
-      <w:r>
-        <w:t xml:space="preserve"> Estimar cuánto tiempo tomará procesar diferentes volúmenes en producción con la configuración propuesta.</w:t>
-      </w:r>
-    </w:p>
-    <w:p>
-      <w:pPr>
-        <w:numPr>
-          <w:ilvl w:val="0"/>
-          <w:numId w:val="10"/>
-        </w:numPr>
-      </w:pPr>
-      <w:r>
-        <w:rPr>
-          <w:b/>
-          <w:bCs/>
-        </w:rPr>
-        <w:t>Ajustes necesarios:</w:t>
-      </w:r>
-      <w:r>
-        <w:t xml:space="preserve"> Detectar si se requiere optimización adicional en el sistema para soportar el crecimiento esperado.</w:t>
+        <w:t xml:space="preserve">Si el sistema integrado mantiene la misma eficiencia que en la infraestructura aislada, se validará que </w:t>
+      </w:r>
+      <w:r>
+        <w:rPr>
+          <w:b/>
+          <w:bCs/>
+        </w:rPr>
+        <w:t>8 hilos</w:t>
+      </w:r>
+      <w:r>
+        <w:t xml:space="preserve"> sean suficientes para procesar la carga total sin cuellos de botella.</w:t>
       </w:r>
     </w:p>
     <w:p/>
@@ -893,6 +753,421 @@
     </w:lvl>
   </w:abstractNum>
   <w:abstractNum w:abstractNumId="1" w15:restartNumberingAfterBreak="0">
+    <w:nsid w:val="14275564"/>
+    <w:multiLevelType w:val="multilevel"/>
+    <w:tmpl w:val="568A643C"/>
+    <w:lvl w:ilvl="0">
+      <w:start w:val="1"/>
+      <w:numFmt w:val="bullet"/>
+      <w:lvlText w:val=""/>
+      <w:lvlJc w:val="left"/>
+      <w:pPr>
+        <w:tabs>
+          <w:tab w:val="num" w:pos="720"/>
+        </w:tabs>
+        <w:ind w:left="720" w:hanging="360"/>
+      </w:pPr>
+      <w:rPr>
+        <w:rFonts w:ascii="Symbol" w:hAnsi="Symbol" w:hint="default"/>
+        <w:sz w:val="20"/>
+      </w:rPr>
+    </w:lvl>
+    <w:lvl w:ilvl="1">
+      <w:start w:val="1"/>
+      <w:numFmt w:val="bullet"/>
+      <w:lvlText w:val="o"/>
+      <w:lvlJc w:val="left"/>
+      <w:pPr>
+        <w:tabs>
+          <w:tab w:val="num" w:pos="1440"/>
+        </w:tabs>
+        <w:ind w:left="1440" w:hanging="360"/>
+      </w:pPr>
+      <w:rPr>
+        <w:rFonts w:ascii="Courier New" w:hAnsi="Courier New" w:hint="default"/>
+        <w:sz w:val="20"/>
+      </w:rPr>
+    </w:lvl>
+    <w:lvl w:ilvl="2" w:tentative="1">
+      <w:start w:val="1"/>
+      <w:numFmt w:val="bullet"/>
+      <w:lvlText w:val=""/>
+      <w:lvlJc w:val="left"/>
+      <w:pPr>
+        <w:tabs>
+          <w:tab w:val="num" w:pos="2160"/>
+        </w:tabs>
+        <w:ind w:left="2160" w:hanging="360"/>
+      </w:pPr>
+      <w:rPr>
+        <w:rFonts w:ascii="Wingdings" w:hAnsi="Wingdings" w:hint="default"/>
+        <w:sz w:val="20"/>
+      </w:rPr>
+    </w:lvl>
+    <w:lvl w:ilvl="3" w:tentative="1">
+      <w:start w:val="1"/>
+      <w:numFmt w:val="bullet"/>
+      <w:lvlText w:val=""/>
+      <w:lvlJc w:val="left"/>
+      <w:pPr>
+        <w:tabs>
+          <w:tab w:val="num" w:pos="2880"/>
+        </w:tabs>
+        <w:ind w:left="2880" w:hanging="360"/>
+      </w:pPr>
+      <w:rPr>
+        <w:rFonts w:ascii="Wingdings" w:hAnsi="Wingdings" w:hint="default"/>
+        <w:sz w:val="20"/>
+      </w:rPr>
+    </w:lvl>
+    <w:lvl w:ilvl="4" w:tentative="1">
+      <w:start w:val="1"/>
+      <w:numFmt w:val="bullet"/>
+      <w:lvlText w:val=""/>
+      <w:lvlJc w:val="left"/>
+      <w:pPr>
+        <w:tabs>
+          <w:tab w:val="num" w:pos="3600"/>
+        </w:tabs>
+        <w:ind w:left="3600" w:hanging="360"/>
+      </w:pPr>
+      <w:rPr>
+        <w:rFonts w:ascii="Wingdings" w:hAnsi="Wingdings" w:hint="default"/>
+        <w:sz w:val="20"/>
+      </w:rPr>
+    </w:lvl>
+    <w:lvl w:ilvl="5" w:tentative="1">
+      <w:start w:val="1"/>
+      <w:numFmt w:val="bullet"/>
+      <w:lvlText w:val=""/>
+      <w:lvlJc w:val="left"/>
+      <w:pPr>
+        <w:tabs>
+          <w:tab w:val="num" w:pos="4320"/>
+        </w:tabs>
+        <w:ind w:left="4320" w:hanging="360"/>
+      </w:pPr>
+      <w:rPr>
+        <w:rFonts w:ascii="Wingdings" w:hAnsi="Wingdings" w:hint="default"/>
+        <w:sz w:val="20"/>
+      </w:rPr>
+    </w:lvl>
+    <w:lvl w:ilvl="6" w:tentative="1">
+      <w:start w:val="1"/>
+      <w:numFmt w:val="bullet"/>
+      <w:lvlText w:val=""/>
+      <w:lvlJc w:val="left"/>
+      <w:pPr>
+        <w:tabs>
+          <w:tab w:val="num" w:pos="5040"/>
+        </w:tabs>
+        <w:ind w:left="5040" w:hanging="360"/>
+      </w:pPr>
+      <w:rPr>
+        <w:rFonts w:ascii="Wingdings" w:hAnsi="Wingdings" w:hint="default"/>
+        <w:sz w:val="20"/>
+      </w:rPr>
+    </w:lvl>
+    <w:lvl w:ilvl="7" w:tentative="1">
+      <w:start w:val="1"/>
+      <w:numFmt w:val="bullet"/>
+      <w:lvlText w:val=""/>
+      <w:lvlJc w:val="left"/>
+      <w:pPr>
+        <w:tabs>
+          <w:tab w:val="num" w:pos="5760"/>
+        </w:tabs>
+        <w:ind w:left="5760" w:hanging="360"/>
+      </w:pPr>
+      <w:rPr>
+        <w:rFonts w:ascii="Wingdings" w:hAnsi="Wingdings" w:hint="default"/>
+        <w:sz w:val="20"/>
+      </w:rPr>
+    </w:lvl>
+    <w:lvl w:ilvl="8" w:tentative="1">
+      <w:start w:val="1"/>
+      <w:numFmt w:val="bullet"/>
+      <w:lvlText w:val=""/>
+      <w:lvlJc w:val="left"/>
+      <w:pPr>
+        <w:tabs>
+          <w:tab w:val="num" w:pos="6480"/>
+        </w:tabs>
+        <w:ind w:left="6480" w:hanging="360"/>
+      </w:pPr>
+      <w:rPr>
+        <w:rFonts w:ascii="Wingdings" w:hAnsi="Wingdings" w:hint="default"/>
+        <w:sz w:val="20"/>
+      </w:rPr>
+    </w:lvl>
+  </w:abstractNum>
+  <w:abstractNum w:abstractNumId="2" w15:restartNumberingAfterBreak="0">
+    <w:nsid w:val="1B9A1CED"/>
+    <w:multiLevelType w:val="multilevel"/>
+    <w:tmpl w:val="B3F441F2"/>
+    <w:lvl w:ilvl="0">
+      <w:start w:val="1"/>
+      <w:numFmt w:val="decimal"/>
+      <w:lvlText w:val="%1."/>
+      <w:lvlJc w:val="left"/>
+      <w:pPr>
+        <w:tabs>
+          <w:tab w:val="num" w:pos="720"/>
+        </w:tabs>
+        <w:ind w:left="720" w:hanging="360"/>
+      </w:pPr>
+    </w:lvl>
+    <w:lvl w:ilvl="1">
+      <w:start w:val="1"/>
+      <w:numFmt w:val="bullet"/>
+      <w:lvlText w:val="o"/>
+      <w:lvlJc w:val="left"/>
+      <w:pPr>
+        <w:tabs>
+          <w:tab w:val="num" w:pos="1440"/>
+        </w:tabs>
+        <w:ind w:left="1440" w:hanging="360"/>
+      </w:pPr>
+      <w:rPr>
+        <w:rFonts w:ascii="Courier New" w:hAnsi="Courier New" w:hint="default"/>
+        <w:sz w:val="20"/>
+      </w:rPr>
+    </w:lvl>
+    <w:lvl w:ilvl="2" w:tentative="1">
+      <w:start w:val="1"/>
+      <w:numFmt w:val="decimal"/>
+      <w:lvlText w:val="%3."/>
+      <w:lvlJc w:val="left"/>
+      <w:pPr>
+        <w:tabs>
+          <w:tab w:val="num" w:pos="2160"/>
+        </w:tabs>
+        <w:ind w:left="2160" w:hanging="360"/>
+      </w:pPr>
+    </w:lvl>
+    <w:lvl w:ilvl="3" w:tentative="1">
+      <w:start w:val="1"/>
+      <w:numFmt w:val="decimal"/>
+      <w:lvlText w:val="%4."/>
+      <w:lvlJc w:val="left"/>
+      <w:pPr>
+        <w:tabs>
+          <w:tab w:val="num" w:pos="2880"/>
+        </w:tabs>
+        <w:ind w:left="2880" w:hanging="360"/>
+      </w:pPr>
+    </w:lvl>
+    <w:lvl w:ilvl="4" w:tentative="1">
+      <w:start w:val="1"/>
+      <w:numFmt w:val="decimal"/>
+      <w:lvlText w:val="%5."/>
+      <w:lvlJc w:val="left"/>
+      <w:pPr>
+        <w:tabs>
+          <w:tab w:val="num" w:pos="3600"/>
+        </w:tabs>
+        <w:ind w:left="3600" w:hanging="360"/>
+      </w:pPr>
+    </w:lvl>
+    <w:lvl w:ilvl="5" w:tentative="1">
+      <w:start w:val="1"/>
+      <w:numFmt w:val="decimal"/>
+      <w:lvlText w:val="%6."/>
+      <w:lvlJc w:val="left"/>
+      <w:pPr>
+        <w:tabs>
+          <w:tab w:val="num" w:pos="4320"/>
+        </w:tabs>
+        <w:ind w:left="4320" w:hanging="360"/>
+      </w:pPr>
+    </w:lvl>
+    <w:lvl w:ilvl="6" w:tentative="1">
+      <w:start w:val="1"/>
+      <w:numFmt w:val="decimal"/>
+      <w:lvlText w:val="%7."/>
+      <w:lvlJc w:val="left"/>
+      <w:pPr>
+        <w:tabs>
+          <w:tab w:val="num" w:pos="5040"/>
+        </w:tabs>
+        <w:ind w:left="5040" w:hanging="360"/>
+      </w:pPr>
+    </w:lvl>
+    <w:lvl w:ilvl="7" w:tentative="1">
+      <w:start w:val="1"/>
+      <w:numFmt w:val="decimal"/>
+      <w:lvlText w:val="%8."/>
+      <w:lvlJc w:val="left"/>
+      <w:pPr>
+        <w:tabs>
+          <w:tab w:val="num" w:pos="5760"/>
+        </w:tabs>
+        <w:ind w:left="5760" w:hanging="360"/>
+      </w:pPr>
+    </w:lvl>
+    <w:lvl w:ilvl="8" w:tentative="1">
+      <w:start w:val="1"/>
+      <w:numFmt w:val="decimal"/>
+      <w:lvlText w:val="%9."/>
+      <w:lvlJc w:val="left"/>
+      <w:pPr>
+        <w:tabs>
+          <w:tab w:val="num" w:pos="6480"/>
+        </w:tabs>
+        <w:ind w:left="6480" w:hanging="360"/>
+      </w:pPr>
+    </w:lvl>
+  </w:abstractNum>
+  <w:abstractNum w:abstractNumId="3" w15:restartNumberingAfterBreak="0">
+    <w:nsid w:val="26217DED"/>
+    <w:multiLevelType w:val="multilevel"/>
+    <w:tmpl w:val="92A68562"/>
+    <w:lvl w:ilvl="0">
+      <w:start w:val="1"/>
+      <w:numFmt w:val="bullet"/>
+      <w:lvlText w:val=""/>
+      <w:lvlJc w:val="left"/>
+      <w:pPr>
+        <w:tabs>
+          <w:tab w:val="num" w:pos="720"/>
+        </w:tabs>
+        <w:ind w:left="720" w:hanging="360"/>
+      </w:pPr>
+      <w:rPr>
+        <w:rFonts w:ascii="Symbol" w:hAnsi="Symbol" w:hint="default"/>
+        <w:sz w:val="20"/>
+      </w:rPr>
+    </w:lvl>
+    <w:lvl w:ilvl="1" w:tentative="1">
+      <w:start w:val="1"/>
+      <w:numFmt w:val="bullet"/>
+      <w:lvlText w:val="o"/>
+      <w:lvlJc w:val="left"/>
+      <w:pPr>
+        <w:tabs>
+          <w:tab w:val="num" w:pos="1440"/>
+        </w:tabs>
+        <w:ind w:left="1440" w:hanging="360"/>
+      </w:pPr>
+      <w:rPr>
+        <w:rFonts w:ascii="Courier New" w:hAnsi="Courier New" w:hint="default"/>
+        <w:sz w:val="20"/>
+      </w:rPr>
+    </w:lvl>
+    <w:lvl w:ilvl="2" w:tentative="1">
+      <w:start w:val="1"/>
+      <w:numFmt w:val="bullet"/>
+      <w:lvlText w:val=""/>
+      <w:lvlJc w:val="left"/>
+      <w:pPr>
+        <w:tabs>
+          <w:tab w:val="num" w:pos="2160"/>
+        </w:tabs>
+        <w:ind w:left="2160" w:hanging="360"/>
+      </w:pPr>
+      <w:rPr>
+        <w:rFonts w:ascii="Wingdings" w:hAnsi="Wingdings" w:hint="default"/>
+        <w:sz w:val="20"/>
+      </w:rPr>
+    </w:lvl>
+    <w:lvl w:ilvl="3" w:tentative="1">
+      <w:start w:val="1"/>
+      <w:numFmt w:val="bullet"/>
+      <w:lvlText w:val=""/>
+      <w:lvlJc w:val="left"/>
+      <w:pPr>
+        <w:tabs>
+          <w:tab w:val="num" w:pos="2880"/>
+        </w:tabs>
+        <w:ind w:left="2880" w:hanging="360"/>
+      </w:pPr>
+      <w:rPr>
+        <w:rFonts w:ascii="Wingdings" w:hAnsi="Wingdings" w:hint="default"/>
+        <w:sz w:val="20"/>
+      </w:rPr>
+    </w:lvl>
+    <w:lvl w:ilvl="4" w:tentative="1">
+      <w:start w:val="1"/>
+      <w:numFmt w:val="bullet"/>
+      <w:lvlText w:val=""/>
+      <w:lvlJc w:val="left"/>
+      <w:pPr>
+        <w:tabs>
+          <w:tab w:val="num" w:pos="3600"/>
+        </w:tabs>
+        <w:ind w:left="3600" w:hanging="360"/>
+      </w:pPr>
+      <w:rPr>
+        <w:rFonts w:ascii="Wingdings" w:hAnsi="Wingdings" w:hint="default"/>
+        <w:sz w:val="20"/>
+      </w:rPr>
+    </w:lvl>
+    <w:lvl w:ilvl="5" w:tentative="1">
+      <w:start w:val="1"/>
+      <w:numFmt w:val="bullet"/>
+      <w:lvlText w:val=""/>
+      <w:lvlJc w:val="left"/>
+      <w:pPr>
+        <w:tabs>
+          <w:tab w:val="num" w:pos="4320"/>
+        </w:tabs>
+        <w:ind w:left="4320" w:hanging="360"/>
+      </w:pPr>
+      <w:rPr>
+        <w:rFonts w:ascii="Wingdings" w:hAnsi="Wingdings" w:hint="default"/>
+        <w:sz w:val="20"/>
+      </w:rPr>
+    </w:lvl>
+    <w:lvl w:ilvl="6" w:tentative="1">
+      <w:start w:val="1"/>
+      <w:numFmt w:val="bullet"/>
+      <w:lvlText w:val=""/>
+      <w:lvlJc w:val="left"/>
+      <w:pPr>
+        <w:tabs>
+          <w:tab w:val="num" w:pos="5040"/>
+        </w:tabs>
+        <w:ind w:left="5040" w:hanging="360"/>
+      </w:pPr>
+      <w:rPr>
+        <w:rFonts w:ascii="Wingdings" w:hAnsi="Wingdings" w:hint="default"/>
+        <w:sz w:val="20"/>
+      </w:rPr>
+    </w:lvl>
+    <w:lvl w:ilvl="7" w:tentative="1">
+      <w:start w:val="1"/>
+      <w:numFmt w:val="bullet"/>
+      <w:lvlText w:val=""/>
+      <w:lvlJc w:val="left"/>
+      <w:pPr>
+        <w:tabs>
+          <w:tab w:val="num" w:pos="5760"/>
+        </w:tabs>
+        <w:ind w:left="5760" w:hanging="360"/>
+      </w:pPr>
+      <w:rPr>
+        <w:rFonts w:ascii="Wingdings" w:hAnsi="Wingdings" w:hint="default"/>
+        <w:sz w:val="20"/>
+      </w:rPr>
+    </w:lvl>
+    <w:lvl w:ilvl="8" w:tentative="1">
+      <w:start w:val="1"/>
+      <w:numFmt w:val="bullet"/>
+      <w:lvlText w:val=""/>
+      <w:lvlJc w:val="left"/>
+      <w:pPr>
+        <w:tabs>
+          <w:tab w:val="num" w:pos="6480"/>
+        </w:tabs>
+        <w:ind w:left="6480" w:hanging="360"/>
+      </w:pPr>
+      <w:rPr>
+        <w:rFonts w:ascii="Wingdings" w:hAnsi="Wingdings" w:hint="default"/>
+        <w:sz w:val="20"/>
+      </w:rPr>
+    </w:lvl>
+  </w:abstractNum>
+  <w:abstractNum w:abstractNumId="4" w15:restartNumberingAfterBreak="0">
     <w:nsid w:val="2ED97983"/>
     <w:multiLevelType w:val="multilevel"/>
     <w:tmpl w:val="B3543430"/>
@@ -1041,7 +1316,7 @@
       </w:rPr>
     </w:lvl>
   </w:abstractNum>
-  <w:abstractNum w:abstractNumId="2" w15:restartNumberingAfterBreak="0">
+  <w:abstractNum w:abstractNumId="5" w15:restartNumberingAfterBreak="0">
     <w:nsid w:val="30B37234"/>
     <w:multiLevelType w:val="multilevel"/>
     <w:tmpl w:val="1C987476"/>
@@ -1190,7 +1465,7 @@
       </w:rPr>
     </w:lvl>
   </w:abstractNum>
-  <w:abstractNum w:abstractNumId="3" w15:restartNumberingAfterBreak="0">
+  <w:abstractNum w:abstractNumId="6" w15:restartNumberingAfterBreak="0">
     <w:nsid w:val="30CF2921"/>
     <w:multiLevelType w:val="multilevel"/>
     <w:tmpl w:val="3D6E13BA"/>
@@ -1339,7 +1614,156 @@
       </w:rPr>
     </w:lvl>
   </w:abstractNum>
-  <w:abstractNum w:abstractNumId="4" w15:restartNumberingAfterBreak="0">
+  <w:abstractNum w:abstractNumId="7" w15:restartNumberingAfterBreak="0">
+    <w:nsid w:val="31857ADC"/>
+    <w:multiLevelType w:val="multilevel"/>
+    <w:tmpl w:val="30EEA0F2"/>
+    <w:lvl w:ilvl="0">
+      <w:start w:val="1"/>
+      <w:numFmt w:val="bullet"/>
+      <w:lvlText w:val=""/>
+      <w:lvlJc w:val="left"/>
+      <w:pPr>
+        <w:tabs>
+          <w:tab w:val="num" w:pos="720"/>
+        </w:tabs>
+        <w:ind w:left="720" w:hanging="360"/>
+      </w:pPr>
+      <w:rPr>
+        <w:rFonts w:ascii="Symbol" w:hAnsi="Symbol" w:hint="default"/>
+        <w:sz w:val="20"/>
+      </w:rPr>
+    </w:lvl>
+    <w:lvl w:ilvl="1" w:tentative="1">
+      <w:start w:val="1"/>
+      <w:numFmt w:val="bullet"/>
+      <w:lvlText w:val="o"/>
+      <w:lvlJc w:val="left"/>
+      <w:pPr>
+        <w:tabs>
+          <w:tab w:val="num" w:pos="1440"/>
+        </w:tabs>
+        <w:ind w:left="1440" w:hanging="360"/>
+      </w:pPr>
+      <w:rPr>
+        <w:rFonts w:ascii="Courier New" w:hAnsi="Courier New" w:hint="default"/>
+        <w:sz w:val="20"/>
+      </w:rPr>
+    </w:lvl>
+    <w:lvl w:ilvl="2" w:tentative="1">
+      <w:start w:val="1"/>
+      <w:numFmt w:val="bullet"/>
+      <w:lvlText w:val=""/>
+      <w:lvlJc w:val="left"/>
+      <w:pPr>
+        <w:tabs>
+          <w:tab w:val="num" w:pos="2160"/>
+        </w:tabs>
+        <w:ind w:left="2160" w:hanging="360"/>
+      </w:pPr>
+      <w:rPr>
+        <w:rFonts w:ascii="Wingdings" w:hAnsi="Wingdings" w:hint="default"/>
+        <w:sz w:val="20"/>
+      </w:rPr>
+    </w:lvl>
+    <w:lvl w:ilvl="3" w:tentative="1">
+      <w:start w:val="1"/>
+      <w:numFmt w:val="bullet"/>
+      <w:lvlText w:val=""/>
+      <w:lvlJc w:val="left"/>
+      <w:pPr>
+        <w:tabs>
+          <w:tab w:val="num" w:pos="2880"/>
+        </w:tabs>
+        <w:ind w:left="2880" w:hanging="360"/>
+      </w:pPr>
+      <w:rPr>
+        <w:rFonts w:ascii="Wingdings" w:hAnsi="Wingdings" w:hint="default"/>
+        <w:sz w:val="20"/>
+      </w:rPr>
+    </w:lvl>
+    <w:lvl w:ilvl="4" w:tentative="1">
+      <w:start w:val="1"/>
+      <w:numFmt w:val="bullet"/>
+      <w:lvlText w:val=""/>
+      <w:lvlJc w:val="left"/>
+      <w:pPr>
+        <w:tabs>
+          <w:tab w:val="num" w:pos="3600"/>
+        </w:tabs>
+        <w:ind w:left="3600" w:hanging="360"/>
+      </w:pPr>
+      <w:rPr>
+        <w:rFonts w:ascii="Wingdings" w:hAnsi="Wingdings" w:hint="default"/>
+        <w:sz w:val="20"/>
+      </w:rPr>
+    </w:lvl>
+    <w:lvl w:ilvl="5" w:tentative="1">
+      <w:start w:val="1"/>
+      <w:numFmt w:val="bullet"/>
+      <w:lvlText w:val=""/>
+      <w:lvlJc w:val="left"/>
+      <w:pPr>
+        <w:tabs>
+          <w:tab w:val="num" w:pos="4320"/>
+        </w:tabs>
+        <w:ind w:left="4320" w:hanging="360"/>
+      </w:pPr>
+      <w:rPr>
+        <w:rFonts w:ascii="Wingdings" w:hAnsi="Wingdings" w:hint="default"/>
+        <w:sz w:val="20"/>
+      </w:rPr>
+    </w:lvl>
+    <w:lvl w:ilvl="6" w:tentative="1">
+      <w:start w:val="1"/>
+      <w:numFmt w:val="bullet"/>
+      <w:lvlText w:val=""/>
+      <w:lvlJc w:val="left"/>
+      <w:pPr>
+        <w:tabs>
+          <w:tab w:val="num" w:pos="5040"/>
+        </w:tabs>
+        <w:ind w:left="5040" w:hanging="360"/>
+      </w:pPr>
+      <w:rPr>
+        <w:rFonts w:ascii="Wingdings" w:hAnsi="Wingdings" w:hint="default"/>
+        <w:sz w:val="20"/>
+      </w:rPr>
+    </w:lvl>
+    <w:lvl w:ilvl="7" w:tentative="1">
+      <w:start w:val="1"/>
+      <w:numFmt w:val="bullet"/>
+      <w:lvlText w:val=""/>
+      <w:lvlJc w:val="left"/>
+      <w:pPr>
+        <w:tabs>
+          <w:tab w:val="num" w:pos="5760"/>
+        </w:tabs>
+        <w:ind w:left="5760" w:hanging="360"/>
+      </w:pPr>
+      <w:rPr>
+        <w:rFonts w:ascii="Wingdings" w:hAnsi="Wingdings" w:hint="default"/>
+        <w:sz w:val="20"/>
+      </w:rPr>
+    </w:lvl>
+    <w:lvl w:ilvl="8" w:tentative="1">
+      <w:start w:val="1"/>
+      <w:numFmt w:val="bullet"/>
+      <w:lvlText w:val=""/>
+      <w:lvlJc w:val="left"/>
+      <w:pPr>
+        <w:tabs>
+          <w:tab w:val="num" w:pos="6480"/>
+        </w:tabs>
+        <w:ind w:left="6480" w:hanging="360"/>
+      </w:pPr>
+      <w:rPr>
+        <w:rFonts w:ascii="Wingdings" w:hAnsi="Wingdings" w:hint="default"/>
+        <w:sz w:val="20"/>
+      </w:rPr>
+    </w:lvl>
+  </w:abstractNum>
+  <w:abstractNum w:abstractNumId="8" w15:restartNumberingAfterBreak="0">
     <w:nsid w:val="32220A99"/>
     <w:multiLevelType w:val="multilevel"/>
     <w:tmpl w:val="8806E0BA"/>
@@ -1452,7 +1876,156 @@
       </w:pPr>
     </w:lvl>
   </w:abstractNum>
-  <w:abstractNum w:abstractNumId="5" w15:restartNumberingAfterBreak="0">
+  <w:abstractNum w:abstractNumId="9" w15:restartNumberingAfterBreak="0">
+    <w:nsid w:val="33D24C49"/>
+    <w:multiLevelType w:val="multilevel"/>
+    <w:tmpl w:val="B6C8C5FC"/>
+    <w:lvl w:ilvl="0">
+      <w:start w:val="1"/>
+      <w:numFmt w:val="bullet"/>
+      <w:lvlText w:val=""/>
+      <w:lvlJc w:val="left"/>
+      <w:pPr>
+        <w:tabs>
+          <w:tab w:val="num" w:pos="720"/>
+        </w:tabs>
+        <w:ind w:left="720" w:hanging="360"/>
+      </w:pPr>
+      <w:rPr>
+        <w:rFonts w:ascii="Symbol" w:hAnsi="Symbol" w:hint="default"/>
+        <w:sz w:val="20"/>
+      </w:rPr>
+    </w:lvl>
+    <w:lvl w:ilvl="1" w:tentative="1">
+      <w:start w:val="1"/>
+      <w:numFmt w:val="bullet"/>
+      <w:lvlText w:val="o"/>
+      <w:lvlJc w:val="left"/>
+      <w:pPr>
+        <w:tabs>
+          <w:tab w:val="num" w:pos="1440"/>
+        </w:tabs>
+        <w:ind w:left="1440" w:hanging="360"/>
+      </w:pPr>
+      <w:rPr>
+        <w:rFonts w:ascii="Courier New" w:hAnsi="Courier New" w:hint="default"/>
+        <w:sz w:val="20"/>
+      </w:rPr>
+    </w:lvl>
+    <w:lvl w:ilvl="2" w:tentative="1">
+      <w:start w:val="1"/>
+      <w:numFmt w:val="bullet"/>
+      <w:lvlText w:val=""/>
+      <w:lvlJc w:val="left"/>
+      <w:pPr>
+        <w:tabs>
+          <w:tab w:val="num" w:pos="2160"/>
+        </w:tabs>
+        <w:ind w:left="2160" w:hanging="360"/>
+      </w:pPr>
+      <w:rPr>
+        <w:rFonts w:ascii="Wingdings" w:hAnsi="Wingdings" w:hint="default"/>
+        <w:sz w:val="20"/>
+      </w:rPr>
+    </w:lvl>
+    <w:lvl w:ilvl="3" w:tentative="1">
+      <w:start w:val="1"/>
+      <w:numFmt w:val="bullet"/>
+      <w:lvlText w:val=""/>
+      <w:lvlJc w:val="left"/>
+      <w:pPr>
+        <w:tabs>
+          <w:tab w:val="num" w:pos="2880"/>
+        </w:tabs>
+        <w:ind w:left="2880" w:hanging="360"/>
+      </w:pPr>
+      <w:rPr>
+        <w:rFonts w:ascii="Wingdings" w:hAnsi="Wingdings" w:hint="default"/>
+        <w:sz w:val="20"/>
+      </w:rPr>
+    </w:lvl>
+    <w:lvl w:ilvl="4" w:tentative="1">
+      <w:start w:val="1"/>
+      <w:numFmt w:val="bullet"/>
+      <w:lvlText w:val=""/>
+      <w:lvlJc w:val="left"/>
+      <w:pPr>
+        <w:tabs>
+          <w:tab w:val="num" w:pos="3600"/>
+        </w:tabs>
+        <w:ind w:left="3600" w:hanging="360"/>
+      </w:pPr>
+      <w:rPr>
+        <w:rFonts w:ascii="Wingdings" w:hAnsi="Wingdings" w:hint="default"/>
+        <w:sz w:val="20"/>
+      </w:rPr>
+    </w:lvl>
+    <w:lvl w:ilvl="5" w:tentative="1">
+      <w:start w:val="1"/>
+      <w:numFmt w:val="bullet"/>
+      <w:lvlText w:val=""/>
+      <w:lvlJc w:val="left"/>
+      <w:pPr>
+        <w:tabs>
+          <w:tab w:val="num" w:pos="4320"/>
+        </w:tabs>
+        <w:ind w:left="4320" w:hanging="360"/>
+      </w:pPr>
+      <w:rPr>
+        <w:rFonts w:ascii="Wingdings" w:hAnsi="Wingdings" w:hint="default"/>
+        <w:sz w:val="20"/>
+      </w:rPr>
+    </w:lvl>
+    <w:lvl w:ilvl="6" w:tentative="1">
+      <w:start w:val="1"/>
+      <w:numFmt w:val="bullet"/>
+      <w:lvlText w:val=""/>
+      <w:lvlJc w:val="left"/>
+      <w:pPr>
+        <w:tabs>
+          <w:tab w:val="num" w:pos="5040"/>
+        </w:tabs>
+        <w:ind w:left="5040" w:hanging="360"/>
+      </w:pPr>
+      <w:rPr>
+        <w:rFonts w:ascii="Wingdings" w:hAnsi="Wingdings" w:hint="default"/>
+        <w:sz w:val="20"/>
+      </w:rPr>
+    </w:lvl>
+    <w:lvl w:ilvl="7" w:tentative="1">
+      <w:start w:val="1"/>
+      <w:numFmt w:val="bullet"/>
+      <w:lvlText w:val=""/>
+      <w:lvlJc w:val="left"/>
+      <w:pPr>
+        <w:tabs>
+          <w:tab w:val="num" w:pos="5760"/>
+        </w:tabs>
+        <w:ind w:left="5760" w:hanging="360"/>
+      </w:pPr>
+      <w:rPr>
+        <w:rFonts w:ascii="Wingdings" w:hAnsi="Wingdings" w:hint="default"/>
+        <w:sz w:val="20"/>
+      </w:rPr>
+    </w:lvl>
+    <w:lvl w:ilvl="8" w:tentative="1">
+      <w:start w:val="1"/>
+      <w:numFmt w:val="bullet"/>
+      <w:lvlText w:val=""/>
+      <w:lvlJc w:val="left"/>
+      <w:pPr>
+        <w:tabs>
+          <w:tab w:val="num" w:pos="6480"/>
+        </w:tabs>
+        <w:ind w:left="6480" w:hanging="360"/>
+      </w:pPr>
+      <w:rPr>
+        <w:rFonts w:ascii="Wingdings" w:hAnsi="Wingdings" w:hint="default"/>
+        <w:sz w:val="20"/>
+      </w:rPr>
+    </w:lvl>
+  </w:abstractNum>
+  <w:abstractNum w:abstractNumId="10" w15:restartNumberingAfterBreak="0">
     <w:nsid w:val="36BE643E"/>
     <w:multiLevelType w:val="multilevel"/>
     <w:tmpl w:val="B2B427BE"/>
@@ -1601,7 +2174,7 @@
       </w:rPr>
     </w:lvl>
   </w:abstractNum>
-  <w:abstractNum w:abstractNumId="6" w15:restartNumberingAfterBreak="0">
+  <w:abstractNum w:abstractNumId="11" w15:restartNumberingAfterBreak="0">
     <w:nsid w:val="56523D00"/>
     <w:multiLevelType w:val="multilevel"/>
     <w:tmpl w:val="B268BC7E"/>
@@ -1750,7 +2323,7 @@
       </w:rPr>
     </w:lvl>
   </w:abstractNum>
-  <w:abstractNum w:abstractNumId="7" w15:restartNumberingAfterBreak="0">
+  <w:abstractNum w:abstractNumId="12" w15:restartNumberingAfterBreak="0">
     <w:nsid w:val="59573565"/>
     <w:multiLevelType w:val="multilevel"/>
     <w:tmpl w:val="39003804"/>
@@ -1899,7 +2472,7 @@
       </w:rPr>
     </w:lvl>
   </w:abstractNum>
-  <w:abstractNum w:abstractNumId="8" w15:restartNumberingAfterBreak="0">
+  <w:abstractNum w:abstractNumId="13" w15:restartNumberingAfterBreak="0">
     <w:nsid w:val="60E63366"/>
     <w:multiLevelType w:val="multilevel"/>
     <w:tmpl w:val="FC421336"/>
@@ -2048,7 +2621,7 @@
       </w:rPr>
     </w:lvl>
   </w:abstractNum>
-  <w:abstractNum w:abstractNumId="9" w15:restartNumberingAfterBreak="0">
+  <w:abstractNum w:abstractNumId="14" w15:restartNumberingAfterBreak="0">
     <w:nsid w:val="65512A3B"/>
     <w:multiLevelType w:val="multilevel"/>
     <w:tmpl w:val="B38A23FC"/>
@@ -2201,31 +2774,46 @@
     <w:abstractNumId w:val="0"/>
   </w:num>
   <w:num w:numId="2" w16cid:durableId="1889799789">
+    <w:abstractNumId w:val="11"/>
+  </w:num>
+  <w:num w:numId="3" w16cid:durableId="409891872">
+    <w:abstractNumId w:val="10"/>
+  </w:num>
+  <w:num w:numId="4" w16cid:durableId="1127509321">
+    <w:abstractNumId w:val="4"/>
+  </w:num>
+  <w:num w:numId="5" w16cid:durableId="2019698516">
+    <w:abstractNumId w:val="14"/>
+  </w:num>
+  <w:num w:numId="6" w16cid:durableId="457796234">
     <w:abstractNumId w:val="6"/>
   </w:num>
-  <w:num w:numId="3" w16cid:durableId="409891872">
+  <w:num w:numId="7" w16cid:durableId="814643642">
+    <w:abstractNumId w:val="12"/>
+  </w:num>
+  <w:num w:numId="8" w16cid:durableId="708997765">
     <w:abstractNumId w:val="5"/>
   </w:num>
-  <w:num w:numId="4" w16cid:durableId="1127509321">
-    <w:abstractNumId w:val="1"/>
+  <w:num w:numId="9" w16cid:durableId="40835940">
+    <w:abstractNumId w:val="8"/>
   </w:num>
-  <w:num w:numId="5" w16cid:durableId="2019698516">
+  <w:num w:numId="10" w16cid:durableId="1044331258">
+    <w:abstractNumId w:val="13"/>
+  </w:num>
+  <w:num w:numId="11" w16cid:durableId="19599370">
+    <w:abstractNumId w:val="7"/>
+  </w:num>
+  <w:num w:numId="12" w16cid:durableId="1698389577">
     <w:abstractNumId w:val="9"/>
   </w:num>
-  <w:num w:numId="6" w16cid:durableId="457796234">
+  <w:num w:numId="13" w16cid:durableId="1253661775">
     <w:abstractNumId w:val="3"/>
   </w:num>
-  <w:num w:numId="7" w16cid:durableId="814643642">
-    <w:abstractNumId w:val="7"/>
-  </w:num>
-  <w:num w:numId="8" w16cid:durableId="708997765">
+  <w:num w:numId="14" w16cid:durableId="672876214">
     <w:abstractNumId w:val="2"/>
   </w:num>
-  <w:num w:numId="9" w16cid:durableId="40835940">
-    <w:abstractNumId w:val="4"/>
-  </w:num>
-  <w:num w:numId="10" w16cid:durableId="1044331258">
-    <w:abstractNumId w:val="8"/>
+  <w:num w:numId="15" w16cid:durableId="1855029239">
+    <w:abstractNumId w:val="1"/>
   </w:num>
 </w:numbering>
 </file>

</xml_diff>